<commit_message>
Fixed Player=0 Bug. Working 1.2 Release
</commit_message>
<xml_diff>
--- a/dino-bit使用说明书.docx
+++ b/dino-bit使用说明书.docx
@@ -223,7 +223,6 @@
         </w:rPr>
         <w:t>”的</w:t>
       </w:r>
-      <w:proofErr w:type="spellStart"/>
       <w:r>
         <w:rPr>
           <w:rFonts w:ascii="Times New Roman" w:eastAsia="宋体" w:hAnsi="Times New Roman" w:hint="eastAsia"/>
@@ -232,7 +231,6 @@
         </w:rPr>
         <w:t>microbit</w:t>
       </w:r>
-      <w:proofErr w:type="spellEnd"/>
       <w:r>
         <w:rPr>
           <w:rFonts w:ascii="Times New Roman" w:eastAsia="宋体" w:hAnsi="Times New Roman" w:hint="eastAsia"/>
@@ -273,7 +271,6 @@
         </w:rPr>
         <w:t>表示玩家编号）的</w:t>
       </w:r>
-      <w:proofErr w:type="spellStart"/>
       <w:r>
         <w:rPr>
           <w:rFonts w:ascii="Times New Roman" w:eastAsia="宋体" w:hAnsi="Times New Roman" w:hint="eastAsia"/>
@@ -282,7 +279,6 @@
         </w:rPr>
         <w:t>microbit</w:t>
       </w:r>
-      <w:proofErr w:type="spellEnd"/>
       <w:r>
         <w:rPr>
           <w:rFonts w:ascii="Times New Roman" w:eastAsia="宋体" w:hAnsi="Times New Roman" w:hint="eastAsia"/>
@@ -467,7 +463,6 @@
         </w:rPr>
         <w:t>每次将当前的</w:t>
       </w:r>
-      <w:proofErr w:type="spellStart"/>
       <w:r>
         <w:rPr>
           <w:rFonts w:ascii="Times New Roman" w:eastAsia="宋体" w:hAnsi="Times New Roman" w:hint="eastAsia"/>
@@ -476,7 +471,6 @@
         </w:rPr>
         <w:t>microbit</w:t>
       </w:r>
-      <w:proofErr w:type="spellEnd"/>
       <w:r>
         <w:rPr>
           <w:rFonts w:ascii="Times New Roman" w:eastAsia="宋体" w:hAnsi="Times New Roman" w:hint="eastAsia"/>
@@ -555,27 +549,8 @@
           <w:sz w:val="24"/>
           <w:szCs w:val="24"/>
         </w:rPr>
-        <w:t>最后等所有</w:t>
-      </w:r>
-      <w:proofErr w:type="gramStart"/>
-      <w:r>
-        <w:rPr>
-          <w:rFonts w:ascii="Times New Roman" w:eastAsia="宋体" w:hAnsi="Times New Roman" w:hint="eastAsia"/>
-          <w:sz w:val="24"/>
-          <w:szCs w:val="24"/>
-        </w:rPr>
-        <w:t>玩家均</w:t>
-      </w:r>
-      <w:proofErr w:type="gramEnd"/>
-      <w:r>
-        <w:rPr>
-          <w:rFonts w:ascii="Times New Roman" w:eastAsia="宋体" w:hAnsi="Times New Roman" w:hint="eastAsia"/>
-          <w:sz w:val="24"/>
-          <w:szCs w:val="24"/>
-        </w:rPr>
-        <w:t>已准备好后（可能有倒计时，</w:t>
-      </w:r>
-      <w:proofErr w:type="spellStart"/>
+        <w:t>最后等所有玩家均已准备好后（可能有倒计时，</w:t>
+      </w:r>
       <w:r>
         <w:rPr>
           <w:rFonts w:ascii="Times New Roman" w:eastAsia="宋体" w:hAnsi="Times New Roman" w:hint="eastAsia"/>
@@ -584,7 +559,6 @@
         </w:rPr>
         <w:t>whn</w:t>
       </w:r>
-      <w:proofErr w:type="spellEnd"/>
       <w:r>
         <w:rPr>
           <w:rFonts w:ascii="Times New Roman" w:eastAsia="宋体" w:hAnsi="Times New Roman" w:hint="eastAsia"/>
@@ -650,7 +624,6 @@
         </w:rPr>
         <w:t>注意：连线成功后</w:t>
       </w:r>
-      <w:proofErr w:type="spellStart"/>
       <w:r>
         <w:rPr>
           <w:rFonts w:ascii="Times New Roman" w:eastAsia="宋体" w:hAnsi="Times New Roman" w:hint="eastAsia"/>
@@ -662,7 +635,6 @@
         </w:rPr>
         <w:t>microbit</w:t>
       </w:r>
-      <w:proofErr w:type="spellEnd"/>
       <w:r>
         <w:rPr>
           <w:rFonts w:ascii="Times New Roman" w:eastAsia="宋体" w:hAnsi="Times New Roman" w:hint="eastAsia"/>
@@ -694,32 +666,22 @@
           <w:sz w:val="24"/>
           <w:szCs w:val="24"/>
         </w:rPr>
-        <w:t>板暂时将点阵面朝上并且</w:t>
-      </w:r>
-      <w:proofErr w:type="gramStart"/>
-      <w:r>
-        <w:rPr>
-          <w:rFonts w:ascii="Times New Roman" w:eastAsia="宋体" w:hAnsi="Times New Roman" w:hint="eastAsia"/>
+        <w:t>板暂时将点阵面朝上并且不乱动，否则会造成无法预知的后果。</w:t>
+      </w:r>
+    </w:p>
+    <w:p>
+      <w:pPr>
+        <w:ind w:firstLine="420"/>
+        <w:jc w:val="left"/>
+        <w:rPr>
+          <w:rFonts w:ascii="Times New Roman" w:eastAsia="宋体" w:hAnsi="Times New Roman"/>
           <w:b/>
           <w:bCs/>
           <w:color w:val="FF0000"/>
           <w:sz w:val="24"/>
           <w:szCs w:val="24"/>
         </w:rPr>
-        <w:t>不</w:t>
-      </w:r>
-      <w:proofErr w:type="gramEnd"/>
-      <w:r>
-        <w:rPr>
-          <w:rFonts w:ascii="Times New Roman" w:eastAsia="宋体" w:hAnsi="Times New Roman" w:hint="eastAsia"/>
-          <w:b/>
-          <w:bCs/>
-          <w:color w:val="FF0000"/>
-          <w:sz w:val="24"/>
-          <w:szCs w:val="24"/>
-        </w:rPr>
-        <w:t>乱动，否则会造成无法预知的后果。</w:t>
-      </w:r>
+      </w:pPr>
     </w:p>
     <w:p>
       <w:pPr>
@@ -727,20 +689,6 @@
         <w:jc w:val="left"/>
         <w:rPr>
           <w:rFonts w:ascii="Times New Roman" w:eastAsia="宋体" w:hAnsi="Times New Roman"/>
-          <w:b/>
-          <w:bCs/>
-          <w:color w:val="FF0000"/>
-          <w:sz w:val="24"/>
-          <w:szCs w:val="24"/>
-        </w:rPr>
-      </w:pPr>
-    </w:p>
-    <w:p>
-      <w:pPr>
-        <w:ind w:firstLine="420"/>
-        <w:jc w:val="left"/>
-        <w:rPr>
-          <w:rFonts w:ascii="Times New Roman" w:eastAsia="宋体" w:hAnsi="Times New Roman"/>
           <w:sz w:val="24"/>
           <w:szCs w:val="24"/>
         </w:rPr>
@@ -769,16 +717,22 @@
         </w:rPr>
         <w:t>\</w:t>
       </w:r>
-      <w:proofErr w:type="spellStart"/>
-      <w:r>
-        <w:rPr>
-          <w:rFonts w:ascii="Times New Roman" w:eastAsia="宋体" w:hAnsi="Times New Roman"/>
-          <w:sz w:val="24"/>
-          <w:szCs w:val="24"/>
-        </w:rPr>
-        <w:t>dinobit</w:t>
-      </w:r>
-      <w:proofErr w:type="spellEnd"/>
+      <w:r>
+        <w:rPr>
+          <w:rFonts w:ascii="Times New Roman" w:eastAsia="宋体" w:hAnsi="Times New Roman"/>
+          <w:sz w:val="24"/>
+          <w:szCs w:val="24"/>
+        </w:rPr>
+        <w:t>dinobi</w:t>
+      </w:r>
+      <w:r>
+        <w:rPr>
+          <w:rFonts w:ascii="Times New Roman" w:eastAsia="宋体" w:hAnsi="Times New Roman" w:hint="eastAsia"/>
+          <w:sz w:val="24"/>
+          <w:szCs w:val="24"/>
+        </w:rPr>
+        <w:t>t</w:t>
+      </w:r>
       <w:r>
         <w:rPr>
           <w:rFonts w:ascii="Times New Roman" w:eastAsia="宋体" w:hAnsi="Times New Roman"/>
@@ -953,20 +907,8 @@
           <w:sz w:val="32"/>
           <w:szCs w:val="32"/>
         </w:rPr>
-        <w:t>启动</w:t>
-      </w:r>
-      <w:proofErr w:type="gramStart"/>
-      <w:r>
-        <w:rPr>
-          <w:rFonts w:ascii="Times New Roman" w:eastAsia="宋体" w:hAnsi="Times New Roman" w:hint="eastAsia"/>
-          <w:b/>
-          <w:bCs/>
-          <w:sz w:val="32"/>
-          <w:szCs w:val="32"/>
-        </w:rPr>
-        <w:t>网页端小恐龙</w:t>
-      </w:r>
-      <w:proofErr w:type="gramEnd"/>
+        <w:t>启动网页端小恐龙</w:t>
+      </w:r>
     </w:p>
     <w:p>
       <w:pPr>
@@ -1075,7 +1017,15 @@
           <w:sz w:val="24"/>
           <w:szCs w:val="24"/>
         </w:rPr>
-        <w:t>.1</w:t>
+        <w:t>.</w:t>
+      </w:r>
+      <w:r>
+        <w:rPr>
+          <w:rFonts w:ascii="Times New Roman" w:eastAsia="宋体" w:hAnsi="Times New Roman"/>
+          <w:sz w:val="24"/>
+          <w:szCs w:val="24"/>
+        </w:rPr>
+        <w:t>2</w:t>
       </w:r>
       <w:r>
         <w:rPr>
@@ -1099,7 +1049,15 @@
           <w:sz w:val="24"/>
           <w:szCs w:val="24"/>
         </w:rPr>
-        <w:t>1.1</w:t>
+        <w:t>1.</w:t>
+      </w:r>
+      <w:r>
+        <w:rPr>
+          <w:rFonts w:ascii="Times New Roman" w:eastAsia="宋体" w:hAnsi="Times New Roman"/>
+          <w:sz w:val="24"/>
+          <w:szCs w:val="24"/>
+        </w:rPr>
+        <w:t>2</w:t>
       </w:r>
       <w:r>
         <w:rPr>
@@ -1117,7 +1075,6 @@
         </w:rPr>
         <w:t>，然后用</w:t>
       </w:r>
-      <w:proofErr w:type="spellStart"/>
       <w:r>
         <w:rPr>
           <w:rFonts w:ascii="Times New Roman" w:eastAsia="宋体" w:hAnsi="Times New Roman" w:hint="eastAsia"/>
@@ -1126,7 +1083,6 @@
         </w:rPr>
         <w:t>vscode</w:t>
       </w:r>
-      <w:proofErr w:type="spellEnd"/>
       <w:r>
         <w:rPr>
           <w:rFonts w:ascii="Times New Roman" w:eastAsia="宋体" w:hAnsi="Times New Roman" w:hint="eastAsia"/>
@@ -1191,7 +1147,6 @@
         </w:rPr>
         <w:t>首先打开</w:t>
       </w:r>
-      <w:proofErr w:type="spellStart"/>
       <w:r>
         <w:rPr>
           <w:rFonts w:ascii="Times New Roman" w:eastAsia="宋体" w:hAnsi="Times New Roman" w:hint="eastAsia"/>
@@ -1200,7 +1155,6 @@
         </w:rPr>
         <w:t>vscode</w:t>
       </w:r>
-      <w:proofErr w:type="spellEnd"/>
       <w:r>
         <w:rPr>
           <w:rFonts w:ascii="Times New Roman" w:eastAsia="宋体" w:hAnsi="Times New Roman" w:hint="eastAsia"/>
@@ -1364,7 +1318,6 @@
         </w:rPr>
         <w:t>”（不含引号）或者直接通过</w:t>
       </w:r>
-      <w:proofErr w:type="spellStart"/>
       <w:r>
         <w:rPr>
           <w:rFonts w:ascii="Times New Roman" w:eastAsia="宋体" w:hAnsi="Times New Roman" w:hint="eastAsia"/>
@@ -1373,7 +1326,6 @@
         </w:rPr>
         <w:t>vscode</w:t>
       </w:r>
-      <w:proofErr w:type="spellEnd"/>
       <w:r>
         <w:rPr>
           <w:rFonts w:ascii="Times New Roman" w:eastAsia="宋体" w:hAnsi="Times New Roman" w:hint="eastAsia"/>
@@ -1449,47 +1401,17 @@
         </w:rPr>
         <w:t>浏览器里打开</w:t>
       </w:r>
-      <w:r>
-        <w:rPr>
-          <w:rFonts w:ascii="Times New Roman" w:hAnsi="Times New Roman"/>
-        </w:rPr>
-        <w:fldChar w:fldCharType="begin"/>
-      </w:r>
-      <w:r>
-        <w:rPr>
-          <w:rFonts w:ascii="Times New Roman" w:hAnsi="Times New Roman"/>
-        </w:rPr>
-        <w:instrText>HYPERLINK "http://localhost:8088"</w:instrText>
-      </w:r>
-      <w:r>
-        <w:rPr>
-          <w:rFonts w:ascii="Times New Roman" w:hAnsi="Times New Roman"/>
-        </w:rPr>
-      </w:r>
-      <w:r>
-        <w:rPr>
-          <w:rFonts w:ascii="Times New Roman" w:hAnsi="Times New Roman"/>
-        </w:rPr>
-        <w:fldChar w:fldCharType="separate"/>
-      </w:r>
-      <w:r>
-        <w:rPr>
-          <w:rStyle w:val="a4"/>
-          <w:rFonts w:ascii="Times New Roman" w:eastAsia="宋体" w:hAnsi="Times New Roman"/>
-          <w:sz w:val="24"/>
-          <w:szCs w:val="24"/>
-        </w:rPr>
-        <w:t>http://localhost:8088</w:t>
-      </w:r>
-      <w:r>
-        <w:rPr>
-          <w:rStyle w:val="a4"/>
-          <w:rFonts w:ascii="Times New Roman" w:eastAsia="宋体" w:hAnsi="Times New Roman"/>
-          <w:sz w:val="24"/>
-          <w:szCs w:val="24"/>
-        </w:rPr>
-        <w:fldChar w:fldCharType="end"/>
-      </w:r>
+      <w:hyperlink r:id="rId7" w:history="1">
+        <w:r>
+          <w:rPr>
+            <w:rStyle w:val="a4"/>
+            <w:rFonts w:ascii="Times New Roman" w:eastAsia="宋体" w:hAnsi="Times New Roman"/>
+            <w:sz w:val="24"/>
+            <w:szCs w:val="24"/>
+          </w:rPr>
+          <w:t>http://localhost:8088</w:t>
+        </w:r>
+      </w:hyperlink>
       <w:r>
         <w:rPr>
           <w:rFonts w:ascii="Times New Roman" w:eastAsia="宋体" w:hAnsi="Times New Roman" w:hint="eastAsia"/>
@@ -1530,7 +1452,6 @@
         </w:rPr>
         <w:t>双手抱住</w:t>
       </w:r>
-      <w:proofErr w:type="spellStart"/>
       <w:r>
         <w:rPr>
           <w:rFonts w:ascii="Times New Roman" w:eastAsia="宋体" w:hAnsi="Times New Roman" w:hint="eastAsia"/>
@@ -1539,7 +1460,6 @@
         </w:rPr>
         <w:t>microbit</w:t>
       </w:r>
-      <w:proofErr w:type="spellEnd"/>
       <w:r>
         <w:rPr>
           <w:rFonts w:ascii="Times New Roman" w:eastAsia="宋体" w:hAnsi="Times New Roman"/>
@@ -1632,25 +1552,7 @@
           <w:sz w:val="24"/>
           <w:szCs w:val="24"/>
         </w:rPr>
-        <w:t>单人模式：</w:t>
-      </w:r>
-      <w:proofErr w:type="gramStart"/>
-      <w:r>
-        <w:rPr>
-          <w:rFonts w:ascii="Times New Roman" w:eastAsia="宋体" w:hAnsi="Times New Roman" w:hint="eastAsia"/>
-          <w:sz w:val="24"/>
-          <w:szCs w:val="24"/>
-        </w:rPr>
-        <w:t>闯关挑战</w:t>
-      </w:r>
-      <w:proofErr w:type="gramEnd"/>
-      <w:r>
-        <w:rPr>
-          <w:rFonts w:ascii="Times New Roman" w:eastAsia="宋体" w:hAnsi="Times New Roman" w:hint="eastAsia"/>
-          <w:sz w:val="24"/>
-          <w:szCs w:val="24"/>
-        </w:rPr>
-        <w:t>人体极限！</w:t>
+        <w:t>单人模式：闯关挑战人体极限！</w:t>
       </w:r>
     </w:p>
     <w:p>
@@ -1677,6 +1579,32 @@
           <w:szCs w:val="24"/>
         </w:rPr>
         <w:t>多人模式：输入玩家人数，联机对决！</w:t>
+      </w:r>
+    </w:p>
+    <w:p>
+      <w:pPr>
+        <w:jc w:val="left"/>
+        <w:rPr>
+          <w:rFonts w:ascii="Times New Roman" w:eastAsia="宋体" w:hAnsi="Times New Roman" w:hint="eastAsia"/>
+          <w:sz w:val="24"/>
+          <w:szCs w:val="24"/>
+        </w:rPr>
+      </w:pPr>
+      <w:r>
+        <w:rPr>
+          <w:rFonts w:ascii="Times New Roman" w:eastAsia="宋体" w:hAnsi="Times New Roman"/>
+          <w:sz w:val="24"/>
+          <w:szCs w:val="24"/>
+        </w:rPr>
+        <w:tab/>
+      </w:r>
+      <w:r>
+        <w:rPr>
+          <w:rFonts w:ascii="Times New Roman" w:eastAsia="宋体" w:hAnsi="Times New Roman" w:hint="eastAsia"/>
+          <w:sz w:val="24"/>
+          <w:szCs w:val="24"/>
+        </w:rPr>
+        <w:t>单人计时赛：一分钟！挑战你的极限！</w:t>
       </w:r>
     </w:p>
     <w:p>
@@ -1958,7 +1886,6 @@
         </w:rPr>
         <w:t>\</w:t>
       </w:r>
-      <w:proofErr w:type="spellStart"/>
       <w:r>
         <w:rPr>
           <w:rFonts w:ascii="Times New Roman" w:eastAsia="宋体" w:hAnsi="Times New Roman"/>
@@ -1967,7 +1894,6 @@
         </w:rPr>
         <w:t>dinobit</w:t>
       </w:r>
-      <w:proofErr w:type="spellEnd"/>
       <w:r>
         <w:rPr>
           <w:rFonts w:ascii="Times New Roman" w:eastAsia="宋体" w:hAnsi="Times New Roman"/>
@@ -2019,7 +1945,6 @@
         </w:rPr>
         <w:t>\</w:t>
       </w:r>
-      <w:proofErr w:type="spellStart"/>
       <w:r>
         <w:rPr>
           <w:rFonts w:ascii="Times New Roman" w:eastAsia="宋体" w:hAnsi="Times New Roman"/>
@@ -2028,7 +1953,6 @@
         </w:rPr>
         <w:t>dinobit</w:t>
       </w:r>
-      <w:proofErr w:type="spellEnd"/>
       <w:r>
         <w:rPr>
           <w:rFonts w:ascii="Times New Roman" w:eastAsia="宋体" w:hAnsi="Times New Roman"/>

</xml_diff>